<commit_message>
Added missing graph to the report
</commit_message>
<xml_diff>
--- a/Laboratories/QuickSort/report/Report.docx
+++ b/Laboratories/QuickSort/report/Report.docx
@@ -271,10 +271,6 @@
     <w:p>
       <w:pPr>
         <w:pStyle w:val="Normal"/>
-        <w:numPr>
-          <w:ilvl w:val="0"/>
-          <w:numId w:val="1"/>
-        </w:numPr>
         <w:rPr/>
       </w:pPr>
       <w:r>
@@ -292,6 +288,41 @@
             </a:graphic>
           </wp:inline>
         </w:drawing>
+      </w:r>
+    </w:p>
+    <w:p>
+      <w:pPr>
+        <w:pStyle w:val="Normal"/>
+        <w:rPr/>
+      </w:pPr>
+      <w:r>
+        <w:rPr/>
+        <w:drawing>
+          <wp:inline distT="0" distB="0" distL="0" distR="0">
+            <wp:extent cx="6091555" cy="3994150"/>
+            <wp:effectExtent l="0" t="0" r="0" b="0"/>
+            <wp:docPr id="5" name="Object6"/>
+            <wp:cNvGraphicFramePr/>
+            <a:graphic xmlns:a="http://schemas.openxmlformats.org/drawingml/2006/main">
+              <a:graphicData uri="http://schemas.openxmlformats.org/drawingml/2006/chart">
+                <c:chart xmlns:c="http://schemas.openxmlformats.org/drawingml/2006/chart" xmlns:r="http://schemas.openxmlformats.org/officeDocument/2006/relationships" r:id="rId6"/>
+              </a:graphicData>
+            </a:graphic>
+          </wp:inline>
+        </w:drawing>
+      </w:r>
+    </w:p>
+    <w:p>
+      <w:pPr>
+        <w:pStyle w:val="Normal"/>
+        <w:numPr>
+          <w:ilvl w:val="0"/>
+          <w:numId w:val="1"/>
+        </w:numPr>
+        <w:rPr/>
+      </w:pPr>
+      <w:r>
+        <w:rPr/>
         <w:t>Discussion of achieved results</w:t>
       </w:r>
     </w:p>
@@ -609,6 +640,10 @@
     <w:pPr>
       <w:widowControl w:val="false"/>
       <w:suppressAutoHyphens w:val="true"/>
+      <w:kinsoku w:val="true"/>
+      <w:overflowPunct w:val="true"/>
+      <w:autoSpaceDE w:val="true"/>
+      <w:bidi w:val="0"/>
       <w:spacing w:before="0" w:after="230"/>
     </w:pPr>
     <w:rPr>
@@ -681,7 +716,7 @@
 </w:styles>
 </file>
 
-<file path=word/charts/chart5.xml><?xml version="1.0" encoding="utf-8"?>
+<file path=word/charts/chart1.xml><?xml version="1.0" encoding="utf-8"?>
 <c:chartSpace xmlns:c="http://schemas.openxmlformats.org/drawingml/2006/chart" xmlns:a="http://schemas.openxmlformats.org/drawingml/2006/main" xmlns:r="http://schemas.openxmlformats.org/officeDocument/2006/relationships">
   <c:lang val="en-US"/>
   <c:chart>
@@ -1550,11 +1585,11 @@
             </c:numRef>
           </c:yVal>
         </c:ser>
-        <c:axId val="61060481"/>
-        <c:axId val="97658394"/>
+        <c:axId val="51053622"/>
+        <c:axId val="72302836"/>
       </c:scatterChart>
       <c:valAx>
-        <c:axId val="61060481"/>
+        <c:axId val="51053622"/>
         <c:scaling>
           <c:orientation val="minMax"/>
         </c:scaling>
@@ -1599,11 +1634,11 @@
             </a:solidFill>
           </a:ln>
         </c:spPr>
-        <c:crossAx val="97658394"/>
+        <c:crossAx val="72302836"/>
         <c:crossesAt val="0"/>
       </c:valAx>
       <c:valAx>
-        <c:axId val="97658394"/>
+        <c:axId val="72302836"/>
         <c:scaling>
           <c:orientation val="minMax"/>
         </c:scaling>
@@ -1648,7 +1683,7 @@
             </a:solidFill>
           </a:ln>
         </c:spPr>
-        <c:crossAx val="61060481"/>
+        <c:crossAx val="51053622"/>
         <c:crossesAt val="0"/>
       </c:valAx>
       <c:spPr>
@@ -1683,7 +1718,7 @@
 </c:chartSpace>
 </file>
 
-<file path=word/charts/chart6.xml><?xml version="1.0" encoding="utf-8"?>
+<file path=word/charts/chart2.xml><?xml version="1.0" encoding="utf-8"?>
 <c:chartSpace xmlns:c="http://schemas.openxmlformats.org/drawingml/2006/chart" xmlns:a="http://schemas.openxmlformats.org/drawingml/2006/main" xmlns:r="http://schemas.openxmlformats.org/officeDocument/2006/relationships">
   <c:lang val="en-US"/>
   <c:chart>
@@ -2001,11 +2036,11 @@
             </c:numRef>
           </c:yVal>
         </c:ser>
-        <c:axId val="72211592"/>
-        <c:axId val="2757231"/>
+        <c:axId val="26491963"/>
+        <c:axId val="62183950"/>
       </c:scatterChart>
       <c:valAx>
-        <c:axId val="72211592"/>
+        <c:axId val="26491963"/>
         <c:scaling>
           <c:orientation val="minMax"/>
         </c:scaling>
@@ -2050,11 +2085,11 @@
             </a:solidFill>
           </a:ln>
         </c:spPr>
-        <c:crossAx val="2757231"/>
+        <c:crossAx val="62183950"/>
         <c:crossesAt val="0"/>
       </c:valAx>
       <c:valAx>
-        <c:axId val="2757231"/>
+        <c:axId val="62183950"/>
         <c:scaling>
           <c:orientation val="minMax"/>
         </c:scaling>
@@ -2099,7 +2134,7 @@
             </a:solidFill>
           </a:ln>
         </c:spPr>
-        <c:crossAx val="72211592"/>
+        <c:crossAx val="26491963"/>
         <c:crossesAt val="0"/>
       </c:valAx>
       <c:spPr>
@@ -2134,7 +2169,7 @@
 </c:chartSpace>
 </file>
 
-<file path=word/charts/chart7.xml><?xml version="1.0" encoding="utf-8"?>
+<file path=word/charts/chart3.xml><?xml version="1.0" encoding="utf-8"?>
 <c:chartSpace xmlns:c="http://schemas.openxmlformats.org/drawingml/2006/chart" xmlns:a="http://schemas.openxmlformats.org/drawingml/2006/main" xmlns:r="http://schemas.openxmlformats.org/officeDocument/2006/relationships">
   <c:lang val="en-US"/>
   <c:chart>
@@ -3011,11 +3046,11 @@
             </c:numRef>
           </c:yVal>
         </c:ser>
-        <c:axId val="95222867"/>
-        <c:axId val="41697116"/>
+        <c:axId val="28235840"/>
+        <c:axId val="75226896"/>
       </c:scatterChart>
       <c:valAx>
-        <c:axId val="95222867"/>
+        <c:axId val="28235840"/>
         <c:scaling>
           <c:orientation val="minMax"/>
         </c:scaling>
@@ -3060,12 +3095,12 @@
             </a:solidFill>
           </a:ln>
         </c:spPr>
-        <c:crossAx val="41697116"/>
+        <c:crossAx val="75226896"/>
         <c:crossesAt val="0"/>
         <c:majorUnit val="10000"/>
       </c:valAx>
       <c:valAx>
-        <c:axId val="41697116"/>
+        <c:axId val="75226896"/>
         <c:scaling>
           <c:orientation val="minMax"/>
         </c:scaling>
@@ -3110,7 +3145,7 @@
             </a:solidFill>
           </a:ln>
         </c:spPr>
-        <c:crossAx val="95222867"/>
+        <c:crossAx val="28235840"/>
         <c:crossesAt val="0"/>
       </c:valAx>
       <c:spPr>
@@ -3145,7 +3180,7 @@
 </c:chartSpace>
 </file>
 
-<file path=word/charts/chart8.xml><?xml version="1.0" encoding="utf-8"?>
+<file path=word/charts/chart4.xml><?xml version="1.0" encoding="utf-8"?>
 <c:chartSpace xmlns:c="http://schemas.openxmlformats.org/drawingml/2006/chart" xmlns:a="http://schemas.openxmlformats.org/drawingml/2006/main" xmlns:r="http://schemas.openxmlformats.org/officeDocument/2006/relationships">
   <c:lang val="en-US"/>
   <c:chart>
@@ -4220,11 +4255,11 @@
             </c:numRef>
           </c:yVal>
         </c:ser>
-        <c:axId val="14388056"/>
-        <c:axId val="98611952"/>
+        <c:axId val="85340409"/>
+        <c:axId val="76161385"/>
       </c:scatterChart>
       <c:valAx>
-        <c:axId val="14388056"/>
+        <c:axId val="85340409"/>
         <c:scaling>
           <c:orientation val="minMax"/>
         </c:scaling>
@@ -4269,11 +4304,11 @@
             </a:solidFill>
           </a:ln>
         </c:spPr>
-        <c:crossAx val="98611952"/>
+        <c:crossAx val="76161385"/>
         <c:crossesAt val="0"/>
       </c:valAx>
       <c:valAx>
-        <c:axId val="98611952"/>
+        <c:axId val="76161385"/>
         <c:scaling>
           <c:orientation val="minMax"/>
         </c:scaling>
@@ -4318,7 +4353,458 @@
             </a:solidFill>
           </a:ln>
         </c:spPr>
-        <c:crossAx val="14388056"/>
+        <c:crossAx val="85340409"/>
+        <c:crossesAt val="0"/>
+      </c:valAx>
+      <c:spPr>
+        <a:noFill/>
+        <a:ln>
+          <a:solidFill>
+            <a:srgbClr val="b3b3b3"/>
+          </a:solidFill>
+        </a:ln>
+      </c:spPr>
+    </c:plotArea>
+    <c:legend>
+      <c:legendPos val="r"/>
+      <c:overlay val="0"/>
+      <c:spPr>
+        <a:noFill/>
+        <a:ln>
+          <a:noFill/>
+        </a:ln>
+      </c:spPr>
+    </c:legend>
+    <c:plotVisOnly val="1"/>
+  </c:chart>
+  <c:spPr>
+    <a:solidFill>
+      <a:srgbClr val="ffffff"/>
+    </a:solidFill>
+    <a:ln>
+      <a:noFill/>
+    </a:ln>
+  </c:spPr>
+</c:chartSpace>
+</file>
+
+<file path=word/charts/chart5.xml><?xml version="1.0" encoding="utf-8"?>
+<c:chartSpace xmlns:c="http://schemas.openxmlformats.org/drawingml/2006/chart" xmlns:a="http://schemas.openxmlformats.org/drawingml/2006/main" xmlns:r="http://schemas.openxmlformats.org/officeDocument/2006/relationships">
+  <c:lang val="en-US"/>
+  <c:chart>
+    <c:title>
+      <c:tx>
+        <c:rich>
+          <a:bodyPr/>
+          <a:lstStyle/>
+          <a:p>
+            <a:pPr>
+              <a:defRPr/>
+            </a:pPr>
+            <a:r>
+              <a:rPr b="1" sz="1300">
+                <a:latin typeface="Arial"/>
+              </a:rPr>
+              <a:t>Pivot: Last element</a:t>
+            </a:r>
+          </a:p>
+        </c:rich>
+      </c:tx>
+      <c:layout/>
+    </c:title>
+    <c:plotArea>
+      <c:layout/>
+      <c:scatterChart>
+        <c:scatterStyle val="lineMarker"/>
+        <c:varyColors val="0"/>
+        <c:ser>
+          <c:idx val="0"/>
+          <c:order val="0"/>
+          <c:tx>
+            <c:strRef>
+              <c:f>label 1</c:f>
+              <c:strCache>
+                <c:ptCount val="1"/>
+                <c:pt idx="0">
+                  <c:v>random</c:v>
+                </c:pt>
+              </c:strCache>
+            </c:strRef>
+          </c:tx>
+          <c:spPr>
+            <a:solidFill>
+              <a:srgbClr val="004586"/>
+            </a:solidFill>
+            <a:ln w="28800">
+              <a:solidFill>
+                <a:srgbClr val="004586"/>
+              </a:solidFill>
+              <a:round/>
+            </a:ln>
+          </c:spPr>
+          <c:marker>
+            <c:symbol val="none"/>
+          </c:marker>
+          <c:cat>
+            <c:strRef>
+              <c:f>categories</c:f>
+              <c:strCache>
+                <c:ptCount val="26"/>
+                <c:pt idx="0">
+                  <c:v>1</c:v>
+                </c:pt>
+                <c:pt idx="1">
+                  <c:v>2</c:v>
+                </c:pt>
+                <c:pt idx="2">
+                  <c:v>3</c:v>
+                </c:pt>
+                <c:pt idx="3">
+                  <c:v>4</c:v>
+                </c:pt>
+                <c:pt idx="4">
+                  <c:v>5</c:v>
+                </c:pt>
+                <c:pt idx="5">
+                  <c:v>6</c:v>
+                </c:pt>
+                <c:pt idx="6">
+                  <c:v>7</c:v>
+                </c:pt>
+                <c:pt idx="7">
+                  <c:v>8</c:v>
+                </c:pt>
+                <c:pt idx="8">
+                  <c:v>9</c:v>
+                </c:pt>
+                <c:pt idx="9">
+                  <c:v>10</c:v>
+                </c:pt>
+                <c:pt idx="10">
+                  <c:v>11</c:v>
+                </c:pt>
+                <c:pt idx="11">
+                  <c:v>12</c:v>
+                </c:pt>
+                <c:pt idx="12">
+                  <c:v>13</c:v>
+                </c:pt>
+                <c:pt idx="13">
+                  <c:v>14</c:v>
+                </c:pt>
+                <c:pt idx="14">
+                  <c:v>15</c:v>
+                </c:pt>
+                <c:pt idx="15">
+                  <c:v>16</c:v>
+                </c:pt>
+                <c:pt idx="16">
+                  <c:v>17</c:v>
+                </c:pt>
+                <c:pt idx="17">
+                  <c:v>18</c:v>
+                </c:pt>
+                <c:pt idx="18">
+                  <c:v>19</c:v>
+                </c:pt>
+                <c:pt idx="19">
+                  <c:v>20</c:v>
+                </c:pt>
+                <c:pt idx="20">
+                  <c:v>21</c:v>
+                </c:pt>
+                <c:pt idx="21">
+                  <c:v>22</c:v>
+                </c:pt>
+                <c:pt idx="22">
+                  <c:v>23</c:v>
+                </c:pt>
+                <c:pt idx="23">
+                  <c:v>24</c:v>
+                </c:pt>
+                <c:pt idx="24">
+                  <c:v>25</c:v>
+                </c:pt>
+                <c:pt idx="25">
+                  <c:v>26</c:v>
+                </c:pt>
+              </c:strCache>
+            </c:strRef>
+          </c:cat>
+          <c:xVal>
+            <c:numRef>
+              <c:f>0</c:f>
+              <c:numCache>
+                <c:formatCode>General</c:formatCode>
+                <c:ptCount val="26"/>
+                <c:pt idx="0">
+                  <c:v>1000000</c:v>
+                </c:pt>
+                <c:pt idx="1">
+                  <c:v>2000000</c:v>
+                </c:pt>
+                <c:pt idx="2">
+                  <c:v>3000000</c:v>
+                </c:pt>
+                <c:pt idx="3">
+                  <c:v>4000000</c:v>
+                </c:pt>
+                <c:pt idx="4">
+                  <c:v>5000000</c:v>
+                </c:pt>
+                <c:pt idx="5">
+                  <c:v>6000000</c:v>
+                </c:pt>
+                <c:pt idx="6">
+                  <c:v>7000000</c:v>
+                </c:pt>
+                <c:pt idx="7">
+                  <c:v>8000000</c:v>
+                </c:pt>
+                <c:pt idx="8">
+                  <c:v>9000000</c:v>
+                </c:pt>
+                <c:pt idx="9">
+                  <c:v>10000000</c:v>
+                </c:pt>
+                <c:pt idx="10">
+                  <c:v>11000000</c:v>
+                </c:pt>
+                <c:pt idx="11">
+                  <c:v>12000000</c:v>
+                </c:pt>
+                <c:pt idx="12">
+                  <c:v>13000000</c:v>
+                </c:pt>
+                <c:pt idx="13">
+                  <c:v>14000000</c:v>
+                </c:pt>
+                <c:pt idx="14">
+                  <c:v>15000000</c:v>
+                </c:pt>
+                <c:pt idx="15">
+                  <c:v>16000000</c:v>
+                </c:pt>
+                <c:pt idx="16">
+                  <c:v>17000000</c:v>
+                </c:pt>
+                <c:pt idx="17">
+                  <c:v>18000000</c:v>
+                </c:pt>
+                <c:pt idx="18">
+                  <c:v>19000000</c:v>
+                </c:pt>
+                <c:pt idx="19">
+                  <c:v>20000000</c:v>
+                </c:pt>
+                <c:pt idx="20">
+                  <c:v>21000000</c:v>
+                </c:pt>
+                <c:pt idx="21">
+                  <c:v>22000000</c:v>
+                </c:pt>
+                <c:pt idx="22">
+                  <c:v>23000000</c:v>
+                </c:pt>
+                <c:pt idx="23">
+                  <c:v>24000000</c:v>
+                </c:pt>
+                <c:pt idx="24">
+                  <c:v>25000000</c:v>
+                </c:pt>
+                <c:pt idx="25">
+                  <c:v>26000000</c:v>
+                </c:pt>
+              </c:numCache>
+            </c:numRef>
+          </c:xVal>
+          <c:yVal>
+            <c:numRef>
+              <c:f>1</c:f>
+              <c:numCache>
+                <c:formatCode>General</c:formatCode>
+                <c:ptCount val="26"/>
+                <c:pt idx="0">
+                  <c:v>26</c:v>
+                </c:pt>
+                <c:pt idx="1">
+                  <c:v>39.5</c:v>
+                </c:pt>
+                <c:pt idx="2">
+                  <c:v>52</c:v>
+                </c:pt>
+                <c:pt idx="3">
+                  <c:v>69.5</c:v>
+                </c:pt>
+                <c:pt idx="4">
+                  <c:v>92.5</c:v>
+                </c:pt>
+                <c:pt idx="5">
+                  <c:v>106.5</c:v>
+                </c:pt>
+                <c:pt idx="6">
+                  <c:v>126</c:v>
+                </c:pt>
+                <c:pt idx="7">
+                  <c:v>140</c:v>
+                </c:pt>
+                <c:pt idx="8">
+                  <c:v>180</c:v>
+                </c:pt>
+                <c:pt idx="9">
+                  <c:v>193.5</c:v>
+                </c:pt>
+                <c:pt idx="10">
+                  <c:v>217.5</c:v>
+                </c:pt>
+                <c:pt idx="11">
+                  <c:v>228.5</c:v>
+                </c:pt>
+                <c:pt idx="12">
+                  <c:v>256.5</c:v>
+                </c:pt>
+                <c:pt idx="13">
+                  <c:v>266.5</c:v>
+                </c:pt>
+                <c:pt idx="14">
+                  <c:v>288</c:v>
+                </c:pt>
+                <c:pt idx="15">
+                  <c:v>298.5</c:v>
+                </c:pt>
+                <c:pt idx="16">
+                  <c:v>362.5</c:v>
+                </c:pt>
+                <c:pt idx="17">
+                  <c:v>379.5</c:v>
+                </c:pt>
+                <c:pt idx="18">
+                  <c:v>397</c:v>
+                </c:pt>
+                <c:pt idx="19">
+                  <c:v>408.5</c:v>
+                </c:pt>
+                <c:pt idx="20">
+                  <c:v>431</c:v>
+                </c:pt>
+                <c:pt idx="21">
+                  <c:v>447</c:v>
+                </c:pt>
+                <c:pt idx="22">
+                  <c:v>467</c:v>
+                </c:pt>
+                <c:pt idx="23">
+                  <c:v>473</c:v>
+                </c:pt>
+                <c:pt idx="24">
+                  <c:v>491</c:v>
+                </c:pt>
+                <c:pt idx="25">
+                  <c:v>530</c:v>
+                </c:pt>
+              </c:numCache>
+            </c:numRef>
+          </c:yVal>
+        </c:ser>
+        <c:axId val="54803231"/>
+        <c:axId val="1075653"/>
+      </c:scatterChart>
+      <c:valAx>
+        <c:axId val="54803231"/>
+        <c:scaling>
+          <c:orientation val="minMax"/>
+        </c:scaling>
+        <c:delete val="0"/>
+        <c:axPos val="b"/>
+        <c:majorGridlines>
+          <c:spPr>
+            <a:ln>
+              <a:solidFill>
+                <a:srgbClr val="b3b3b3"/>
+              </a:solidFill>
+            </a:ln>
+          </c:spPr>
+        </c:majorGridlines>
+        <c:title>
+          <c:tx>
+            <c:rich>
+              <a:bodyPr/>
+              <a:lstStyle/>
+              <a:p>
+                <a:pPr>
+                  <a:defRPr/>
+                </a:pPr>
+                <a:r>
+                  <a:rPr b="1" sz="900">
+                    <a:latin typeface="Arial"/>
+                  </a:rPr>
+                  <a:t>n</a:t>
+                </a:r>
+              </a:p>
+            </c:rich>
+          </c:tx>
+          <c:layout/>
+        </c:title>
+        <c:majorTickMark val="out"/>
+        <c:minorTickMark val="none"/>
+        <c:tickLblPos val="nextTo"/>
+        <c:spPr>
+          <a:ln>
+            <a:solidFill>
+              <a:srgbClr val="b3b3b3"/>
+            </a:solidFill>
+          </a:ln>
+        </c:spPr>
+        <c:crossAx val="1075653"/>
+        <c:crossesAt val="0"/>
+      </c:valAx>
+      <c:valAx>
+        <c:axId val="1075653"/>
+        <c:scaling>
+          <c:orientation val="minMax"/>
+        </c:scaling>
+        <c:delete val="0"/>
+        <c:axPos val="l"/>
+        <c:majorGridlines>
+          <c:spPr>
+            <a:ln>
+              <a:solidFill>
+                <a:srgbClr val="b3b3b3"/>
+              </a:solidFill>
+            </a:ln>
+          </c:spPr>
+        </c:majorGridlines>
+        <c:title>
+          <c:tx>
+            <c:rich>
+              <a:bodyPr/>
+              <a:lstStyle/>
+              <a:p>
+                <a:pPr>
+                  <a:defRPr/>
+                </a:pPr>
+                <a:r>
+                  <a:rPr b="1" sz="900">
+                    <a:latin typeface="Arial"/>
+                  </a:rPr>
+                  <a:t>time [ms]</a:t>
+                </a:r>
+              </a:p>
+            </c:rich>
+          </c:tx>
+          <c:layout/>
+        </c:title>
+        <c:majorTickMark val="out"/>
+        <c:minorTickMark val="none"/>
+        <c:tickLblPos val="nextTo"/>
+        <c:spPr>
+          <a:ln>
+            <a:solidFill>
+              <a:srgbClr val="b3b3b3"/>
+            </a:solidFill>
+          </a:ln>
+        </c:spPr>
+        <c:crossAx val="54803231"/>
         <c:crossesAt val="0"/>
       </c:valAx>
       <c:spPr>

</xml_diff>